<commit_message>
Add CreateCartasPerDto properties and update CartasPerController and CartasPerService
</commit_message>
<xml_diff>
--- a/public/documentos/21061253-carta_personalizada.docx
+++ b/public/documentos/21061253-carta_personalizada.docx
@@ -7,15 +7,19 @@
         <w:spacing w:after="156" w:line="259" w:lineRule="auto"/>
         <w:ind w:left="227" w:right="0" w:firstLine="0"/>
         <w:jc w:val="left"/>
+        <w:rPr>
+          <w:sz w:val="22"/>
+        </w:rPr>
       </w:pPr>
       <w:r>
         <w:rPr>
           <w:noProof/>
+          <w:sz w:val="22"/>
         </w:rPr>
         <w:drawing>
-          <wp:inline distT="0" distB="0" distL="0" distR="0" wp14:anchorId="09F221B6" wp14:editId="290402A8">
-            <wp:extent cx="1654936" cy="1146220"/>
-            <wp:effectExtent l="0" t="0" r="2540" b="0"/>
+          <wp:inline distT="0" distB="0" distL="0" distR="0" wp14:anchorId="4396AC33" wp14:editId="0658EDDB">
+            <wp:extent cx="1799971" cy="1282573"/>
+            <wp:effectExtent l="0" t="0" r="0" b="0"/>
             <wp:docPr id="7" name="Picture 7"/>
             <wp:cNvGraphicFramePr/>
             <a:graphic xmlns:a="http://schemas.openxmlformats.org/drawingml/2006/main">
@@ -34,7 +38,7 @@
                   <pic:spPr>
                     <a:xfrm>
                       <a:off x="0" y="0"/>
-                      <a:ext cx="1664845" cy="1153083"/>
+                      <a:ext cx="1799971" cy="1282573"/>
                     </a:xfrm>
                     <a:prstGeom prst="rect">
                       <a:avLst/>
@@ -52,117 +56,411 @@
         <w:spacing w:after="550" w:line="259" w:lineRule="auto"/>
         <w:ind w:left="0" w:firstLine="0"/>
         <w:jc w:val="right"/>
-      </w:pPr>
-      <w:r>
-        <w:rPr>
+        <w:rPr>
+          <w:sz w:val="22"/>
+        </w:rPr>
+      </w:pPr>
+      <w:r>
+        <w:rPr>
+          <w:sz w:val="22"/>
           <w:szCs w:val="24"/>
         </w:rPr>
         <w:t xml:space="preserve">Santiago</w:t>
       </w:r>
       <w:r>
         <w:rPr>
+          <w:sz w:val="22"/>
           <w:szCs w:val="24"/>
         </w:rPr>
-        <w:t>,</w:t>
-      </w:r>
-      <w:r>
-        <w:rPr>
+        <w:t xml:space="preserve">, 23</w:t>
+      </w:r>
+      <w:proofErr w:type="spellStart"/>
+      <w:r>
+        <w:rPr>
+          <w:sz w:val="22"/>
           <w:szCs w:val="24"/>
         </w:rPr>
+        <w:t/>
+      </w:r>
+      <w:proofErr w:type="spellEnd"/>
+      <w:r>
+        <w:rPr>
+          <w:sz w:val="22"/>
+          <w:szCs w:val="24"/>
+        </w:rPr>
+        <w:t xml:space="preserve"> de febrero de 2024</w:t>
+      </w:r>
+      <w:proofErr w:type="spellStart"/>
+      <w:r>
+        <w:rPr>
+          <w:sz w:val="22"/>
+          <w:szCs w:val="24"/>
+        </w:rPr>
+        <w:t/>
+      </w:r>
+      <w:proofErr w:type="spellEnd"/>
+      <w:r>
+        <w:rPr>
+          <w:sz w:val="22"/>
+          <w:szCs w:val="24"/>
+        </w:rPr>
+        <w:t/>
+      </w:r>
+    </w:p>
+    <w:p>
+      <w:pPr>
+        <w:ind w:left="-5" w:right="-143"/>
+        <w:jc w:val="left"/>
+        <w:rPr>
+          <w:b/>
+          <w:sz w:val="22"/>
+        </w:rPr>
+      </w:pPr>
+      <w:r>
+        <w:rPr>
+          <w:b/>
+          <w:sz w:val="22"/>
+        </w:rPr>
+        <w:t xml:space="preserve">Señor</w:t>
+      </w:r>
+    </w:p>
+    <w:p>
+      <w:pPr>
+        <w:ind w:left="-5" w:right="-143"/>
+        <w:jc w:val="left"/>
+        <w:rPr>
+          <w:b/>
+          <w:sz w:val="22"/>
+        </w:rPr>
+      </w:pPr>
+      <w:r>
+        <w:rPr>
+          <w:b/>
+          <w:sz w:val="22"/>
+        </w:rPr>
+        <w:t xml:space="preserve">Sandra Inostroza</w:t>
+      </w:r>
+      <w:proofErr w:type="spellStart"/>
+      <w:r>
+        <w:rPr>
+          <w:b/>
+          <w:sz w:val="22"/>
+        </w:rPr>
+        <w:t/>
+      </w:r>
+      <w:proofErr w:type="spellEnd"/>
+      <w:r>
+        <w:rPr>
+          <w:b/>
+          <w:sz w:val="22"/>
+        </w:rPr>
+        <w:t/>
+      </w:r>
+    </w:p>
+    <w:p>
+      <w:pPr>
+        <w:ind w:left="-5" w:right="0"/>
+        <w:jc w:val="left"/>
+        <w:rPr>
+          <w:sz w:val="22"/>
+        </w:rPr>
+      </w:pPr>
+      <w:r>
+        <w:rPr>
+          <w:b/>
+          <w:sz w:val="22"/>
+        </w:rPr>
+        <w:t xml:space="preserve">undefined</w:t>
+      </w:r>
+      <w:proofErr w:type="spellStart"/>
+      <w:r>
+        <w:rPr>
+          <w:b/>
+          <w:sz w:val="22"/>
+        </w:rPr>
+        <w:t/>
+      </w:r>
+      <w:proofErr w:type="spellEnd"/>
+      <w:r>
+        <w:rPr>
+          <w:b/>
+          <w:sz w:val="22"/>
+        </w:rPr>
+        <w:t/>
+      </w:r>
+    </w:p>
+    <w:p>
+      <w:pPr>
+        <w:ind w:left="-5" w:right="0"/>
+        <w:jc w:val="left"/>
+        <w:rPr>
+          <w:b/>
+          <w:sz w:val="22"/>
+        </w:rPr>
+      </w:pPr>
+      <w:r>
+        <w:rPr>
+          <w:b/>
+          <w:sz w:val="22"/>
+        </w:rPr>
+        <w:t xml:space="preserve">undefined</w:t>
+      </w:r>
+      <w:proofErr w:type="spellStart"/>
+      <w:r>
+        <w:rPr>
+          <w:b/>
+          <w:sz w:val="22"/>
+        </w:rPr>
+        <w:t/>
+      </w:r>
+      <w:proofErr w:type="spellEnd"/>
+      <w:r>
+        <w:rPr>
+          <w:b/>
+          <w:sz w:val="22"/>
+        </w:rPr>
+        <w:t/>
+      </w:r>
+    </w:p>
+    <w:p>
+      <w:pPr>
+        <w:spacing w:after="0" w:line="259" w:lineRule="auto"/>
+        <w:ind w:left="0" w:right="0" w:firstLine="0"/>
+        <w:jc w:val="left"/>
+        <w:rPr>
+          <w:b/>
+          <w:sz w:val="22"/>
+          <w:u w:val="single" w:color="000000"/>
+        </w:rPr>
+      </w:pPr>
+      <w:r>
+        <w:rPr>
+          <w:b/>
+          <w:sz w:val="22"/>
+          <w:u w:val="single" w:color="000000"/>
+        </w:rPr>
+        <w:t>Presente</w:t>
+      </w:r>
+    </w:p>
+    <w:p>
+      <w:pPr>
+        <w:spacing w:after="0" w:line="259" w:lineRule="auto"/>
+        <w:ind w:left="0" w:right="0" w:firstLine="0"/>
+        <w:jc w:val="left"/>
+        <w:rPr>
+          <w:b/>
+          <w:sz w:val="22"/>
+          <w:u w:val="single" w:color="000000"/>
+        </w:rPr>
+      </w:pPr>
+    </w:p>
+    <w:p>
+      <w:pPr>
+        <w:spacing w:after="0" w:line="259" w:lineRule="auto"/>
+        <w:ind w:left="0" w:right="0" w:firstLine="0"/>
+        <w:jc w:val="left"/>
+        <w:rPr>
+          <w:sz w:val="22"/>
+        </w:rPr>
+      </w:pPr>
+      <w:r>
+        <w:rPr>
+          <w:sz w:val="22"/>
+        </w:rPr>
+        <w:t xml:space="preserve">At. </w:t>
+      </w:r>
+      <w:r>
+        <w:rPr>
+          <w:sz w:val="22"/>
+        </w:rPr>
+        <w:t xml:space="preserve">Señor</w:t>
+      </w:r>
+      <w:r>
+        <w:rPr>
+          <w:sz w:val="22"/>
+        </w:rPr>
+        <w:t/>
+      </w:r>
+      <w:r>
+        <w:rPr>
+          <w:sz w:val="22"/>
+        </w:rPr>
+        <w:t/>
+      </w:r>
+      <w:r>
+        <w:rPr>
+          <w:sz w:val="22"/>
+        </w:rPr>
+        <w:t>:</w:t>
+      </w:r>
+      <w:r>
+        <w:rPr>
+          <w:sz w:val="22"/>
+        </w:rPr>
+        <w:tab/>
+        <w:t xml:space="preserve">Sandra Inostroza</w:t>
+      </w:r>
+      <w:proofErr w:type="spellStart"/>
+      <w:r>
+        <w:rPr>
+          <w:sz w:val="22"/>
+        </w:rPr>
+        <w:t/>
+      </w:r>
+      <w:proofErr w:type="spellEnd"/>
+      <w:r>
+        <w:rPr>
+          <w:sz w:val="22"/>
+        </w:rPr>
+        <w:t/>
+      </w:r>
+    </w:p>
+    <w:p>
+      <w:pPr>
+        <w:spacing w:after="0" w:line="259" w:lineRule="auto"/>
+        <w:ind w:left="0" w:right="0" w:firstLine="0"/>
+        <w:jc w:val="left"/>
+        <w:rPr>
+          <w:b/>
+          <w:sz w:val="22"/>
+          <w:u w:val="single" w:color="000000"/>
+        </w:rPr>
+      </w:pPr>
+      <w:r>
+        <w:rPr>
+          <w:sz w:val="22"/>
+        </w:rPr>
+        <w:tab/>
+      </w:r>
+      <w:r>
+        <w:rPr>
+          <w:sz w:val="22"/>
+        </w:rPr>
+        <w:tab/>
+        <w:t xml:space="preserve">undefined</w:t>
+      </w:r>
+      <w:proofErr w:type="spellStart"/>
+      <w:r>
+        <w:rPr>
+          <w:sz w:val="22"/>
+        </w:rPr>
+        <w:t/>
+      </w:r>
+      <w:proofErr w:type="spellEnd"/>
+      <w:r>
+        <w:rPr>
+          <w:sz w:val="22"/>
+        </w:rPr>
+        <w:t/>
+      </w:r>
+    </w:p>
+    <w:p>
+      <w:pPr>
+        <w:spacing w:after="0" w:line="259" w:lineRule="auto"/>
+        <w:ind w:left="0" w:right="0" w:firstLine="0"/>
+        <w:jc w:val="left"/>
+        <w:rPr>
+          <w:sz w:val="22"/>
+        </w:rPr>
+      </w:pPr>
+    </w:p>
+    <w:p>
+      <w:pPr>
+        <w:ind w:left="-5" w:right="0"/>
+        <w:rPr>
+          <w:sz w:val="22"/>
+        </w:rPr>
+      </w:pPr>
+      <w:r>
+        <w:rPr>
+          <w:sz w:val="22"/>
+        </w:rPr>
+        <w:t xml:space="preserve">Estimado Señor</w:t>
+      </w:r>
+      <w:r>
+        <w:rPr>
+          <w:sz w:val="22"/>
+        </w:rPr>
+        <w:t>:</w:t>
+      </w:r>
+    </w:p>
+    <w:p>
+      <w:pPr>
+        <w:ind w:left="-5" w:right="0"/>
+        <w:rPr>
+          <w:sz w:val="22"/>
+        </w:rPr>
+      </w:pPr>
+      <w:r>
+        <w:rPr>
+          <w:sz w:val="22"/>
+        </w:rPr>
+        <w:t xml:space="preserve">            Por medio de la presente solicito a usted aceptar a </w:t>
+      </w:r>
+      <w:r>
+        <w:rPr>
+          <w:sz w:val="22"/>
+        </w:rPr>
+        <w:t xml:space="preserve">nuestro alumno Señor</w:t>
+      </w:r>
+      <w:r>
+        <w:rPr>
+          <w:b/>
+          <w:bCs/>
+          <w:sz w:val="22"/>
+        </w:rPr>
         <w:t xml:space="preserve"> </w:t>
       </w:r>
       <w:r>
         <w:rPr>
-          <w:szCs w:val="24"/>
-        </w:rPr>
-        <w:t xml:space="preserve">23</w:t>
+          <w:b/>
+          <w:bCs/>
+          <w:sz w:val="22"/>
+        </w:rPr>
+        <w:t xml:space="preserve">Maximiliano</w:t>
       </w:r>
       <w:proofErr w:type="spellStart"/>
       <w:r>
         <w:rPr>
-          <w:szCs w:val="24"/>
+          <w:b/>
+          <w:bCs/>
+          <w:sz w:val="22"/>
         </w:rPr>
         <w:t/>
       </w:r>
       <w:proofErr w:type="spellEnd"/>
       <w:r>
         <w:rPr>
-          <w:szCs w:val="24"/>
-        </w:rPr>
-        <w:t xml:space="preserve"> de febrero de 2024</w:t>
+          <w:b/>
+          <w:bCs/>
+          <w:sz w:val="22"/>
+        </w:rPr>
+        <w:t xml:space="preserve"> Alejandro</w:t>
       </w:r>
       <w:proofErr w:type="spellStart"/>
       <w:r>
         <w:rPr>
-          <w:szCs w:val="24"/>
+          <w:b/>
+          <w:bCs/>
+          <w:sz w:val="22"/>
         </w:rPr>
         <w:t/>
       </w:r>
       <w:proofErr w:type="spellEnd"/>
       <w:r>
         <w:rPr>
-          <w:szCs w:val="24"/>
-        </w:rPr>
-        <w:t/>
-      </w:r>
-    </w:p>
-    <w:p>
-      <w:pPr>
-        <w:spacing w:after="567" w:line="245" w:lineRule="auto"/>
-        <w:ind w:left="0" w:right="6832" w:firstLine="0"/>
-        <w:jc w:val="left"/>
-      </w:pPr>
-      <w:r>
-        <w:rPr>
-          <w:b/>
-        </w:rPr>
-        <w:t xml:space="preserve">Estimados Señores </w:t>
-      </w:r>
-      <w:r>
-        <w:rPr>
-          <w:b/>
-          <w:u w:val="single" w:color="000000"/>
-        </w:rPr>
-        <w:t>Presente</w:t>
-      </w:r>
-    </w:p>
-    <w:p>
-      <w:pPr>
-        <w:spacing w:after="359"/>
-        <w:ind w:left="-5" w:right="0"/>
-      </w:pPr>
-      <w:r>
-        <w:t>Estimado(a) Señor(a)</w:t>
-      </w:r>
-      <w:r>
-        <w:t>:</w:t>
-      </w:r>
-    </w:p>
-    <w:p>
-      <w:pPr>
-        <w:ind w:left="-5" w:right="0"/>
-      </w:pPr>
-      <w:r>
-        <w:t xml:space="preserve">            Por medio de la presente solicito a usted aceptar a </w:t>
-      </w:r>
-      <w:r>
-        <w:t xml:space="preserve">nuestro alumno Señor</w:t>
-      </w:r>
-      <w:r>
-        <w:t xml:space="preserve"> </w:t>
-      </w:r>
-      <w:r>
-        <w:rPr>
-          <w:b/>
-          <w:bCs/>
-        </w:rPr>
-        <w:t xml:space="preserve">Maximiliano</w:t>
+          <w:b/>
+          <w:bCs/>
+          <w:sz w:val="22"/>
+        </w:rPr>
+        <w:t xml:space="preserve"> Aguirre</w:t>
       </w:r>
       <w:proofErr w:type="spellStart"/>
       <w:r>
         <w:rPr>
           <w:b/>
           <w:bCs/>
+          <w:sz w:val="22"/>
         </w:rPr>
         <w:t/>
       </w:r>
@@ -171,24 +469,16 @@
         <w:rPr>
           <w:b/>
           <w:bCs/>
-        </w:rPr>
-        <w:t/>
-      </w:r>
-      <w:r>
-        <w:t xml:space="preserve"> </w:t>
-      </w:r>
-      <w:r>
-        <w:rPr>
-          <w:b/>
-          <w:bCs/>
-        </w:rPr>
-        <w:t xml:space="preserve">Alejandro</w:t>
+          <w:sz w:val="22"/>
+        </w:rPr>
+        <w:t xml:space="preserve"> Faúndes</w:t>
       </w:r>
       <w:proofErr w:type="spellStart"/>
       <w:r>
         <w:rPr>
           <w:b/>
           <w:bCs/>
+          <w:sz w:val="22"/>
         </w:rPr>
         <w:t/>
       </w:r>
@@ -197,28 +487,46 @@
         <w:rPr>
           <w:b/>
           <w:bCs/>
-        </w:rPr>
-        <w:t/>
-      </w:r>
-      <w:r>
-        <w:rPr>
-          <w:b/>
-          <w:bCs/>
-        </w:rPr>
-        <w:t xml:space="preserve"> </w:t>
-      </w:r>
-      <w:r>
-        <w:rPr>
-          <w:b/>
-          <w:bCs/>
-        </w:rPr>
-        <w:t xml:space="preserve">Aguirre</w:t>
+          <w:sz w:val="22"/>
+        </w:rPr>
+        <w:t/>
+      </w:r>
+      <w:r>
+        <w:rPr>
+          <w:sz w:val="22"/>
+        </w:rPr>
+        <w:t xml:space="preserve">, </w:t>
+      </w:r>
+      <w:r>
+        <w:rPr>
+          <w:b/>
+          <w:bCs/>
+          <w:sz w:val="22"/>
+        </w:rPr>
+        <w:t>RUT</w:t>
+      </w:r>
+      <w:r>
+        <w:rPr>
+          <w:b/>
+          <w:bCs/>
+          <w:sz w:val="22"/>
+        </w:rPr>
+        <w:t xml:space="preserve"> 21061253</w:t>
+      </w:r>
+      <w:r>
+        <w:rPr>
+          <w:b/>
+          <w:bCs/>
+          <w:sz w:val="22"/>
+        </w:rPr>
+        <w:t xml:space="preserve">-k</w:t>
       </w:r>
       <w:proofErr w:type="spellStart"/>
       <w:r>
         <w:rPr>
           <w:b/>
           <w:bCs/>
+          <w:sz w:val="22"/>
         </w:rPr>
         <w:t/>
       </w:r>
@@ -227,200 +535,212 @@
         <w:rPr>
           <w:b/>
           <w:bCs/>
-        </w:rPr>
-        <w:t/>
-      </w:r>
-      <w:r>
-        <w:rPr>
-          <w:b/>
-          <w:bCs/>
-        </w:rPr>
-        <w:t xml:space="preserve"> </w:t>
-      </w:r>
-      <w:r>
-        <w:rPr>
-          <w:b/>
-          <w:bCs/>
-        </w:rPr>
-        <w:t xml:space="preserve">Faúndes</w:t>
-      </w:r>
-      <w:proofErr w:type="spellStart"/>
-      <w:r>
-        <w:rPr>
-          <w:b/>
-          <w:bCs/>
-        </w:rPr>
-        <w:t/>
-      </w:r>
-      <w:proofErr w:type="spellEnd"/>
-      <w:r>
-        <w:rPr>
-          <w:b/>
-          <w:bCs/>
-        </w:rPr>
-        <w:t xml:space="preserve">, RUT</w:t>
-      </w:r>
-      <w:r>
-        <w:rPr>
-          <w:b/>
-          <w:bCs/>
-        </w:rPr>
-        <w:t xml:space="preserve"> </w:t>
-      </w:r>
-      <w:r>
-        <w:rPr>
-          <w:b/>
-          <w:bCs/>
-        </w:rPr>
-        <w:t xml:space="preserve">21061253-K</w:t>
-      </w:r>
-      <w:r>
-        <w:t xml:space="preserve">, en calidad de alumno</w:t>
-      </w:r>
-      <w:r>
-        <w:t xml:space="preserve"> </w:t>
-      </w:r>
-      <w:r>
-        <w:t>en práctica profesional de Administrador Público.</w:t>
-      </w:r>
-    </w:p>
-    <w:p>
-      <w:pPr>
-        <w:ind w:left="-5" w:right="0" w:firstLine="0"/>
-      </w:pPr>
-      <w:r>
-        <w:t xml:space="preserve">            </w:t>
-      </w:r>
-      <w:r>
-        <w:t xml:space="preserve">El señor</w:t>
-      </w:r>
-      <w:r>
-        <w:rPr>
-          <w:b/>
-          <w:bCs/>
-        </w:rPr>
-        <w:t xml:space="preserve"> </w:t>
-      </w:r>
-      <w:r>
-        <w:rPr>
-          <w:b/>
-          <w:bCs/>
-        </w:rPr>
-        <w:t xml:space="preserve">Aguirre</w:t>
-      </w:r>
-      <w:proofErr w:type="spellStart"/>
-      <w:r>
-        <w:rPr>
-          <w:b/>
-          <w:bCs/>
-        </w:rPr>
-        <w:t/>
-      </w:r>
-      <w:proofErr w:type="spellEnd"/>
-      <w:r>
-        <w:rPr>
-          <w:b/>
-          <w:bCs/>
-        </w:rPr>
-        <w:t/>
-      </w:r>
-      <w:r>
-        <w:t>, cursa actualmente el</w:t>
-      </w:r>
-      <w:r>
-        <w:t xml:space="preserve"> </w:t>
-      </w:r>
-      <w:r>
-        <w:rPr>
-          <w:b/>
-          <w:bCs/>
-        </w:rPr>
-        <w:t xml:space="preserve">Noveno semestre</w:t>
-      </w:r>
-      <w:proofErr w:type="spellStart"/>
-      <w:r>
-        <w:rPr>
-          <w:b/>
-          <w:bCs/>
-        </w:rPr>
-        <w:t/>
-      </w:r>
-      <w:proofErr w:type="spellEnd"/>
-      <w:r>
-        <w:rPr>
-          <w:b/>
-          <w:bCs/>
-        </w:rPr>
-        <w:t/>
-      </w:r>
-      <w:r>
-        <w:rPr>
-          <w:b/>
-          <w:bCs/>
-        </w:rPr>
-        <w:t xml:space="preserve"> </w:t>
-      </w:r>
-      <w:r>
-        <w:t>semestre</w:t>
-      </w:r>
-      <w:r>
-        <w:t xml:space="preserve"> </w:t>
-      </w:r>
-      <w:r>
-        <w:t xml:space="preserve">de la carrera, que consta de diez, y </w:t>
-      </w:r>
-      <w:proofErr w:type="gramStart"/>
-      <w:r>
-        <w:t>de acuerdo a</w:t>
-      </w:r>
-      <w:proofErr w:type="gramEnd"/>
-      <w:r>
-        <w:t xml:space="preserve"> nuestro plan de estudios debe cumplir este requisito, con una duración mínima de 576 horas cronológicas, que deben realizarse en un 50% al término del sexto semestre y el otro 50% después del octavo semestre</w:t>
-      </w:r>
-      <w:r>
-        <w:t xml:space="preserve"> </w:t>
-      </w:r>
-      <w:r>
-        <w:rPr>
-          <w:sz w:val="22"/>
-        </w:rPr>
-        <w:t>en horas directas e indirectas en jornada de Teletrabajo</w:t>
-      </w:r>
-      <w:r>
-        <w:t>.</w:t>
+          <w:sz w:val="22"/>
+        </w:rPr>
+        <w:t/>
+      </w:r>
+      <w:r>
+        <w:rPr>
+          <w:sz w:val="22"/>
+        </w:rPr>
+        <w:t xml:space="preserve">, en calidad de </w:t>
+      </w:r>
+      <w:r>
+        <w:rPr>
+          <w:sz w:val="22"/>
+        </w:rPr>
+        <w:t xml:space="preserve">alumno</w:t>
+      </w:r>
+      <w:r>
+        <w:rPr>
+          <w:sz w:val="22"/>
+        </w:rPr>
+        <w:t xml:space="preserve"> en práctica profesional de Administrador Público.</w:t>
       </w:r>
     </w:p>
     <w:p>
       <w:pPr>
         <w:spacing w:after="0"/>
         <w:ind w:left="-5" w:right="0"/>
-      </w:pPr>
-      <w:r>
-        <w:t xml:space="preserve">            Esperando una buena acogida a lo solicitado, le saluda atentamente.</w:t>
+        <w:rPr>
+          <w:sz w:val="22"/>
+        </w:rPr>
+      </w:pPr>
+      <w:r>
+        <w:rPr>
+          <w:sz w:val="22"/>
+        </w:rPr>
+        <w:t xml:space="preserve">            El señor</w:t>
+      </w:r>
+      <w:r>
+        <w:rPr>
+          <w:sz w:val="22"/>
+        </w:rPr>
+        <w:t xml:space="preserve"> </w:t>
+      </w:r>
+      <w:r>
+        <w:rPr>
+          <w:b/>
+          <w:bCs/>
+          <w:sz w:val="22"/>
+        </w:rPr>
+        <w:t xml:space="preserve">Aguirre</w:t>
+      </w:r>
+      <w:proofErr w:type="spellStart"/>
+      <w:r>
+        <w:rPr>
+          <w:b/>
+          <w:bCs/>
+          <w:sz w:val="22"/>
+        </w:rPr>
+        <w:t/>
+      </w:r>
+      <w:proofErr w:type="spellEnd"/>
+      <w:r>
+        <w:rPr>
+          <w:b/>
+          <w:bCs/>
+          <w:sz w:val="22"/>
+        </w:rPr>
+        <w:t/>
+      </w:r>
+      <w:r>
+        <w:rPr>
+          <w:sz w:val="22"/>
+        </w:rPr>
+        <w:t xml:space="preserve">, cursa actualmente el </w:t>
+      </w:r>
+      <w:r>
+        <w:rPr>
+          <w:b/>
+          <w:bCs/>
+          <w:sz w:val="22"/>
+        </w:rPr>
+        <w:t xml:space="preserve">Noveno semestre</w:t>
+      </w:r>
+      <w:proofErr w:type="spellStart"/>
+      <w:r>
+        <w:rPr>
+          <w:b/>
+          <w:bCs/>
+          <w:sz w:val="22"/>
+        </w:rPr>
+        <w:t/>
+      </w:r>
+      <w:proofErr w:type="spellEnd"/>
+      <w:r>
+        <w:rPr>
+          <w:b/>
+          <w:bCs/>
+          <w:sz w:val="22"/>
+        </w:rPr>
+        <w:t/>
+      </w:r>
+      <w:r>
+        <w:rPr>
+          <w:b/>
+          <w:bCs/>
+          <w:sz w:val="22"/>
+        </w:rPr>
+        <w:t xml:space="preserve"> </w:t>
+      </w:r>
+      <w:r>
+        <w:rPr>
+          <w:sz w:val="22"/>
+        </w:rPr>
+        <w:t>semestre</w:t>
+      </w:r>
+      <w:r>
+        <w:rPr>
+          <w:sz w:val="22"/>
+        </w:rPr>
+        <w:t xml:space="preserve"> de la carrera, que consta de diez, y </w:t>
+      </w:r>
+      <w:proofErr w:type="gramStart"/>
+      <w:r>
+        <w:rPr>
+          <w:sz w:val="22"/>
+        </w:rPr>
+        <w:t>de acuerdo a</w:t>
+      </w:r>
+      <w:proofErr w:type="gramEnd"/>
+      <w:r>
+        <w:rPr>
+          <w:sz w:val="22"/>
+        </w:rPr>
+        <w:t xml:space="preserve"> nuestro plan de estudios debe cumplir este requisito, con una duración mínima de 576 horas cronológicas, que deben realizarse en un 50% al término del sexto semestre y el otro 50% después del octavo semestre</w:t>
+      </w:r>
+      <w:r>
+        <w:rPr>
+          <w:sz w:val="22"/>
+        </w:rPr>
+        <w:t xml:space="preserve"> en horas directas e indirectas en jornada de Teletrabajo</w:t>
+      </w:r>
+      <w:r>
+        <w:rPr>
+          <w:sz w:val="22"/>
+        </w:rPr>
+        <w:t>.</w:t>
       </w:r>
     </w:p>
     <w:p>
       <w:pPr>
         <w:spacing w:after="0"/>
         <w:ind w:left="-5" w:right="0"/>
+        <w:rPr>
+          <w:sz w:val="22"/>
+        </w:rPr>
+      </w:pPr>
+    </w:p>
+    <w:p>
+      <w:pPr>
+        <w:spacing w:after="0"/>
+        <w:ind w:left="-5" w:right="0"/>
+        <w:rPr>
+          <w:sz w:val="22"/>
+        </w:rPr>
+      </w:pPr>
+      <w:r>
+        <w:rPr>
+          <w:sz w:val="22"/>
+        </w:rPr>
+        <w:t xml:space="preserve">            Esperando una buena acogida a lo solicitado, le saluda atentamente.</w:t>
+      </w:r>
+    </w:p>
+    <w:p>
+      <w:pPr>
+        <w:spacing w:after="0"/>
+        <w:ind w:left="-5" w:right="0"/>
+        <w:rPr>
+          <w:sz w:val="22"/>
+        </w:rPr>
+      </w:pPr>
+    </w:p>
+    <w:p>
+      <w:pPr>
+        <w:spacing w:after="0"/>
+        <w:ind w:left="-5" w:right="0"/>
+        <w:rPr>
+          <w:sz w:val="22"/>
+        </w:rPr>
       </w:pPr>
     </w:p>
     <w:p>
       <w:pPr>
         <w:spacing w:after="0"/>
         <w:ind w:left="0" w:right="0" w:firstLine="0"/>
+        <w:rPr>
+          <w:sz w:val="22"/>
+        </w:rPr>
       </w:pPr>
     </w:p>
     <w:p>
       <w:pPr>
         <w:spacing w:after="0"/>
-        <w:ind w:left="-5" w:right="0"/>
-      </w:pPr>
-    </w:p>
-    <w:p>
-      <w:pPr>
-        <w:spacing w:after="0"/>
-        <w:ind w:left="-5" w:right="0"/>
+        <w:ind w:left="0" w:right="0" w:firstLine="0"/>
+        <w:rPr>
+          <w:sz w:val="22"/>
+        </w:rPr>
       </w:pPr>
     </w:p>
     <w:p>
@@ -428,10 +748,14 @@
         <w:spacing w:after="0" w:line="265" w:lineRule="auto"/>
         <w:ind w:right="0"/>
         <w:jc w:val="center"/>
-      </w:pPr>
-      <w:r>
-        <w:rPr>
-          <w:b/>
+        <w:rPr>
+          <w:sz w:val="22"/>
+        </w:rPr>
+      </w:pPr>
+      <w:r>
+        <w:rPr>
+          <w:b/>
+          <w:sz w:val="22"/>
         </w:rPr>
         <w:t xml:space="preserve">Jeannette Rodríguez Chandia</w:t>
       </w:r>
@@ -439,12 +763,14 @@
       <w:r>
         <w:rPr>
           <w:b/>
-        </w:rPr>
-        <w:t/>
-      </w:r>
-      <w:r>
-        <w:rPr>
-          <w:b/>
+          <w:sz w:val="22"/>
+        </w:rPr>
+        <w:t/>
+      </w:r>
+      <w:r>
+        <w:rPr>
+          <w:b/>
+          <w:sz w:val="22"/>
         </w:rPr>
         <w:t/>
       </w:r>
@@ -452,6 +778,7 @@
       <w:r>
         <w:rPr>
           <w:b/>
+          <w:sz w:val="22"/>
         </w:rPr>
         <w:t/>
       </w:r>
@@ -461,10 +788,14 @@
         <w:spacing w:after="0" w:line="265" w:lineRule="auto"/>
         <w:ind w:right="0"/>
         <w:jc w:val="center"/>
-      </w:pPr>
-      <w:r>
-        <w:rPr>
-          <w:b/>
+        <w:rPr>
+          <w:sz w:val="22"/>
+        </w:rPr>
+      </w:pPr>
+      <w:r>
+        <w:rPr>
+          <w:b/>
+          <w:sz w:val="22"/>
         </w:rPr>
         <w:t xml:space="preserve">Jefa de Carrera Campus Santiago</w:t>
       </w:r>
@@ -479,6 +810,7 @@
       <w:r>
         <w:rPr>
           <w:b/>
+          <w:sz w:val="22"/>
         </w:rPr>
         <w:t/>
       </w:r>
@@ -488,59 +820,105 @@
         <w:spacing w:after="0" w:line="265" w:lineRule="auto"/>
         <w:ind w:right="0"/>
         <w:jc w:val="center"/>
-      </w:pPr>
-      <w:r>
-        <w:rPr>
-          <w:b/>
+        <w:rPr>
+          <w:sz w:val="22"/>
+        </w:rPr>
+      </w:pPr>
+      <w:r>
+        <w:rPr>
+          <w:b/>
+          <w:sz w:val="22"/>
         </w:rPr>
         <w:t>Escuela de Administración Pública</w:t>
       </w:r>
     </w:p>
     <w:p>
       <w:pPr>
-        <w:spacing w:after="827" w:line="265" w:lineRule="auto"/>
+        <w:spacing w:after="0" w:line="265" w:lineRule="auto"/>
         <w:ind w:right="0"/>
         <w:jc w:val="center"/>
-      </w:pPr>
-      <w:r>
-        <w:rPr>
-          <w:b/>
+        <w:rPr>
+          <w:b/>
+          <w:sz w:val="22"/>
+        </w:rPr>
+      </w:pPr>
+      <w:r>
+        <w:rPr>
+          <w:b/>
+          <w:sz w:val="22"/>
         </w:rPr>
         <w:t>Universidad de Valparaíso</w:t>
       </w:r>
     </w:p>
     <w:p>
       <w:pPr>
+        <w:spacing w:after="0" w:line="265" w:lineRule="auto"/>
+        <w:ind w:right="0"/>
+        <w:jc w:val="center"/>
+        <w:rPr>
+          <w:sz w:val="22"/>
+        </w:rPr>
+      </w:pPr>
+    </w:p>
+    <w:p>
+      <w:pPr>
         <w:ind w:left="-5" w:right="0"/>
-      </w:pPr>
-      <w:r>
+        <w:rPr>
+          <w:sz w:val="22"/>
+        </w:rPr>
+      </w:pPr>
+      <w:r>
+        <w:rPr>
+          <w:sz w:val="22"/>
+        </w:rPr>
         <w:t xml:space="preserve">JRC</w:t>
       </w:r>
       <w:proofErr w:type="spellStart"/>
       <w:r>
+        <w:rPr>
+          <w:sz w:val="22"/>
+        </w:rPr>
         <w:t/>
       </w:r>
       <w:proofErr w:type="gramStart"/>
       <w:r>
+        <w:rPr>
+          <w:sz w:val="22"/>
+        </w:rPr>
         <w:t/>
       </w:r>
       <w:proofErr w:type="spellEnd"/>
       <w:r>
-        <w:t/>
-      </w:r>
-      <w:r>
+        <w:rPr>
+          <w:sz w:val="22"/>
+        </w:rPr>
+        <w:t/>
+      </w:r>
+      <w:r>
+        <w:rPr>
+          <w:sz w:val="22"/>
+        </w:rPr>
         <w:t>/</w:t>
       </w:r>
       <w:proofErr w:type="gramEnd"/>
       <w:r>
+        <w:rPr>
+          <w:sz w:val="22"/>
+        </w:rPr>
         <w:t xml:space="preserve">lll</w:t>
       </w:r>
       <w:proofErr w:type="spellStart"/>
       <w:r>
+        <w:rPr>
+          <w:sz w:val="22"/>
+        </w:rPr>
         <w:t/>
       </w:r>
       <w:proofErr w:type="spellEnd"/>
       <w:r>
+        <w:rPr>
+          <w:sz w:val="22"/>
+        </w:rPr>
         <w:t/>
       </w:r>
     </w:p>
@@ -548,61 +926,106 @@
       <w:pPr>
         <w:spacing w:after="557"/>
         <w:ind w:left="-5" w:right="0"/>
+        <w:rPr>
+          <w:sz w:val="22"/>
+        </w:rPr>
       </w:pPr>
       <w:proofErr w:type="spellStart"/>
-      <w:r>
-        <w:t>Cc.</w:t>
+      <w:proofErr w:type="gramStart"/>
+      <w:r>
+        <w:rPr>
+          <w:sz w:val="22"/>
+        </w:rPr>
+        <w:t>Cc</w:t>
       </w:r>
       <w:proofErr w:type="spellEnd"/>
       <w:r>
-        <w:t>:</w:t>
-      </w:r>
-      <w:r>
+        <w:rPr>
+          <w:sz w:val="22"/>
+        </w:rPr>
+        <w:t>.:archivo</w:t>
+      </w:r>
+      <w:proofErr w:type="gramEnd"/>
+    </w:p>
+    <w:p>
+      <w:pPr>
+        <w:ind w:left="-5" w:right="0"/>
+        <w:rPr>
+          <w:sz w:val="22"/>
+        </w:rPr>
+      </w:pPr>
+      <w:r>
+        <w:rPr>
+          <w:sz w:val="22"/>
+        </w:rPr>
+        <w:t>NOTA: SI ESTA SOLICITUD ES ACEPTADA,</w:t>
+      </w:r>
+      <w:r>
+        <w:rPr>
+          <w:sz w:val="22"/>
+        </w:rPr>
         <w:t xml:space="preserve"> </w:t>
       </w:r>
       <w:r>
-        <w:t>archivo</w:t>
-      </w:r>
-    </w:p>
-    <w:p>
-      <w:pPr>
-        <w:ind w:left="-5" w:right="0"/>
-        <w:rPr>
+        <w:rPr>
+          <w:sz w:val="22"/>
+        </w:rPr>
+        <w:t xml:space="preserve">EL ALUMNO</w:t>
+      </w:r>
+      <w:r>
+        <w:rPr>
+          <w:sz w:val="22"/>
+        </w:rPr>
+        <w:t xml:space="preserve"> DEBERÁ PRESENTAR, ANTE</w:t>
+      </w:r>
+      <w:r>
+        <w:rPr>
+          <w:sz w:val="22"/>
+        </w:rPr>
+        <w:t xml:space="preserve"> </w:t>
+      </w:r>
+      <w:r>
+        <w:rPr>
+          <w:sz w:val="22"/>
+        </w:rPr>
+        <w:t>EL SERVICIO, EMPRESA U ORGANIZACIÓN, UNA NUEVA CARTA-SOLICITUD,</w:t>
+      </w:r>
+      <w:r>
+        <w:rPr>
+          <w:sz w:val="22"/>
+        </w:rPr>
+        <w:t xml:space="preserve"> </w:t>
+      </w:r>
+      <w:r>
+        <w:rPr>
+          <w:sz w:val="22"/>
+        </w:rPr>
+        <w:t>INDICANDO EXPRESAMENTE EL TIPO DE SEGURO QUE CUBRE DURANTE EL DESARROLLO DE SU PRÁCTICA.</w:t>
+      </w:r>
+    </w:p>
+    <w:p>
+      <w:pPr>
+        <w:spacing w:after="0" w:line="259" w:lineRule="auto"/>
+        <w:ind w:left="921" w:right="0" w:firstLine="0"/>
+        <w:jc w:val="left"/>
+        <w:rPr>
+          <w:sz w:val="22"/>
+        </w:rPr>
+      </w:pPr>
+    </w:p>
+    <w:p>
+      <w:pPr>
+        <w:spacing w:after="0" w:line="259" w:lineRule="auto"/>
+        <w:ind w:left="921" w:right="0" w:firstLine="0"/>
+        <w:jc w:val="left"/>
+        <w:rPr>
+          <w:sz w:val="22"/>
           <w:u w:val="single"/>
         </w:rPr>
       </w:pPr>
-      <w:r>
-        <w:t xml:space="preserve">NOTA: SI ESTA SOLICITUD ES ACEPTADA, </w:t>
-      </w:r>
-      <w:r>
-        <w:t xml:space="preserve">EL ALUMNO</w:t>
-      </w:r>
-      <w:r>
-        <w:t xml:space="preserve"> </w:t>
-      </w:r>
-      <w:r>
-        <w:t>DEBERÁ PRESENTAR, ANTE</w:t>
-      </w:r>
-      <w:r>
-        <w:t xml:space="preserve"> </w:t>
-      </w:r>
-      <w:r>
-        <w:t>EL SERVICIO, EMPRESA U ORGANIZACIÓN, UNA NUEVA CARTA-SOLICITUD, INDICANDO EXPRESAMENTE EL TIPO DE SEGURO QUE CUBRE DURANTE EL DESARROLLO DE SU PRÁCTICA.</w:t>
-      </w:r>
-    </w:p>
-    <w:p>
-      <w:pPr>
-        <w:spacing w:after="0"/>
-        <w:ind w:left="-5" w:right="155"/>
-      </w:pPr>
     </w:p>
     <w:sectPr>
-      <w:headerReference w:type="even" r:id="rId7"/>
-      <w:headerReference w:type="default" r:id="rId8"/>
-      <w:footerReference w:type="even" r:id="rId9"/>
-      <w:footerReference w:type="default" r:id="rId10"/>
-      <w:headerReference w:type="first" r:id="rId11"/>
-      <w:footerReference w:type="first" r:id="rId12"/>
+      <w:footerReference w:type="default" r:id="rId7"/>
       <w:pgSz w:w="12240" w:h="15840"/>
       <w:pgMar w:top="567" w:right="1128" w:bottom="1440" w:left="1474" w:header="720" w:footer="720" w:gutter="0"/>
       <w:cols w:space="720"/>
@@ -637,16 +1060,6 @@
 </file>
 
 <file path=word/footer1.xml><?xml version="1.0" encoding="utf-8"?>
-<w:ftr xmlns:wpc="http://schemas.microsoft.com/office/word/2010/wordprocessingCanvas" xmlns:cx="http://schemas.microsoft.com/office/drawing/2014/chartex" xmlns:cx1="http://schemas.microsoft.com/office/drawing/2015/9/8/chartex" xmlns:cx2="http://schemas.microsoft.com/office/drawing/2015/10/21/chartex" xmlns:cx3="http://schemas.microsoft.com/office/drawing/2016/5/9/chartex" xmlns:cx4="http://schemas.microsoft.com/office/drawing/2016/5/10/chartex" xmlns:cx5="http://schemas.microsoft.com/office/drawing/2016/5/11/chartex" xmlns:cx6="http://schemas.microsoft.com/office/drawing/2016/5/12/chartex" xmlns:cx7="http://schemas.microsoft.com/office/drawing/2016/5/13/chartex" xmlns:cx8="http://schemas.microsoft.com/office/drawing/2016/5/14/chartex" xmlns:mc="http://schemas.openxmlformats.org/markup-compatibility/2006" xmlns:aink="http://schemas.microsoft.com/office/drawing/2016/ink" xmlns:am3d="http://schemas.microsoft.com/office/drawing/2017/model3d" xmlns:o="urn:schemas-microsoft-com:office:office" xmlns:oel="http://schemas.microsoft.com/office/2019/extlst" xmlns:r="http://schemas.openxmlformats.org/officeDocument/2006/relationships" xmlns:m="http://schemas.openxmlformats.org/officeDocument/2006/math" xmlns:v="urn:schemas-microsoft-com:vml" xmlns:wp14="http://schemas.microsoft.com/office/word/2010/wordprocessingDrawing" xmlns:wp="http://schemas.openxmlformats.org/drawingml/2006/wordprocessingDrawing" xmlns:w10="urn:schemas-microsoft-com:office:word" xmlns:w="http://schemas.openxmlformats.org/wordprocessingml/2006/main" xmlns:w14="http://schemas.microsoft.com/office/word/2010/wordml" xmlns:w15="http://schemas.microsoft.com/office/word/2012/wordml" xmlns:w16cex="http://schemas.microsoft.com/office/word/2018/wordml/cex" xmlns:w16cid="http://schemas.microsoft.com/office/word/2016/wordml/cid" xmlns:w16="http://schemas.microsoft.com/office/word/2018/wordml" xmlns:w16sdtdh="http://schemas.microsoft.com/office/word/2020/wordml/sdtdatahash" xmlns:w16se="http://schemas.microsoft.com/office/word/2015/wordml/symex" xmlns:wpg="http://schemas.microsoft.com/office/word/2010/wordprocessingGroup" xmlns:wpi="http://schemas.microsoft.com/office/word/2010/wordprocessingInk" xmlns:wne="http://schemas.microsoft.com/office/word/2006/wordml" xmlns:wps="http://schemas.microsoft.com/office/word/2010/wordprocessingShape" mc:Ignorable="w14 w15 w16se w16cid w16 w16cex w16sdtdh wp14">
-  <w:p>
-    <w:pPr>
-      <w:pStyle w:val="Piedepgina"/>
-    </w:pPr>
-  </w:p>
-</w:ftr>
-</file>
-
-<file path=word/footer2.xml><?xml version="1.0" encoding="utf-8"?>
 <w:ftr xmlns:wpc="http://schemas.microsoft.com/office/word/2010/wordprocessingCanvas" xmlns:cx="http://schemas.microsoft.com/office/drawing/2014/chartex" xmlns:cx1="http://schemas.microsoft.com/office/drawing/2015/9/8/chartex" xmlns:cx2="http://schemas.microsoft.com/office/drawing/2015/10/21/chartex" xmlns:cx3="http://schemas.microsoft.com/office/drawing/2016/5/9/chartex" xmlns:cx4="http://schemas.microsoft.com/office/drawing/2016/5/10/chartex" xmlns:cx5="http://schemas.microsoft.com/office/drawing/2016/5/11/chartex" xmlns:cx6="http://schemas.microsoft.com/office/drawing/2016/5/12/chartex" xmlns:cx7="http://schemas.microsoft.com/office/drawing/2016/5/13/chartex" xmlns:cx8="http://schemas.microsoft.com/office/drawing/2016/5/14/chartex" xmlns:mc="http://schemas.openxmlformats.org/markup-compatibility/2006" xmlns:aink="http://schemas.microsoft.com/office/drawing/2016/ink" xmlns:am3d="http://schemas.microsoft.com/office/drawing/2017/model3d" xmlns:o="urn:schemas-microsoft-com:office:office" xmlns:oel="http://schemas.microsoft.com/office/2019/extlst" xmlns:r="http://schemas.openxmlformats.org/officeDocument/2006/relationships" xmlns:m="http://schemas.openxmlformats.org/officeDocument/2006/math" xmlns:v="urn:schemas-microsoft-com:vml" xmlns:wp14="http://schemas.microsoft.com/office/word/2010/wordprocessingDrawing" xmlns:wp="http://schemas.openxmlformats.org/drawingml/2006/wordprocessingDrawing" xmlns:w10="urn:schemas-microsoft-com:office:word" xmlns:w="http://schemas.openxmlformats.org/wordprocessingml/2006/main" xmlns:w14="http://schemas.microsoft.com/office/word/2010/wordml" xmlns:w15="http://schemas.microsoft.com/office/word/2012/wordml" xmlns:w16cex="http://schemas.microsoft.com/office/word/2018/wordml/cex" xmlns:w16cid="http://schemas.microsoft.com/office/word/2016/wordml/cid" xmlns:w16="http://schemas.microsoft.com/office/word/2018/wordml" xmlns:w16sdtdh="http://schemas.microsoft.com/office/word/2020/wordml/sdtdatahash" xmlns:w16se="http://schemas.microsoft.com/office/word/2015/wordml/symex" xmlns:wpg="http://schemas.microsoft.com/office/word/2010/wordprocessingGroup" xmlns:wpi="http://schemas.microsoft.com/office/word/2010/wordprocessingInk" xmlns:wne="http://schemas.microsoft.com/office/word/2006/wordml" xmlns:wps="http://schemas.microsoft.com/office/word/2010/wordprocessingShape" mc:Ignorable="w14 w15 w16se w16cid w16 w16cex w16sdtdh wp14">
   <w:p>
     <w:pPr>
@@ -667,7 +1080,7 @@
       <mc:AlternateContent>
         <mc:Choice Requires="wps">
           <w:drawing>
-            <wp:anchor distT="0" distB="0" distL="114300" distR="114300" simplePos="0" relativeHeight="251659264" behindDoc="0" locked="0" layoutInCell="1" allowOverlap="1" wp14:anchorId="60CBA155" wp14:editId="7EF91B6F">
+            <wp:anchor distT="0" distB="0" distL="114300" distR="114300" simplePos="0" relativeHeight="251659264" behindDoc="0" locked="0" layoutInCell="1" allowOverlap="1" wp14:anchorId="66D023E9" wp14:editId="59FE95DB">
               <wp:simplePos x="0" y="0"/>
               <wp:positionH relativeFrom="column">
                 <wp:posOffset>6552565</wp:posOffset>
@@ -728,7 +1141,7 @@
         </mc:Choice>
         <mc:Fallback>
           <w:pict>
-            <v:line w14:anchorId="13DF62B6" id="Line 3" o:spid="_x0000_s1026" style="position:absolute;z-index:251659264;visibility:visible;mso-wrap-style:square;mso-width-percent:0;mso-height-percent:0;mso-wrap-distance-left:9pt;mso-wrap-distance-top:0;mso-wrap-distance-right:9pt;mso-wrap-distance-bottom:0;mso-position-horizontal:absolute;mso-position-horizontal-relative:text;mso-position-vertical:absolute;mso-position-vertical-relative:text;mso-width-percent:0;mso-height-percent:0;mso-width-relative:page;mso-height-relative:page" from="515.95pt,0" to="515.95pt,17.85pt" o:gfxdata="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" strokecolor="#03447c"/>
+            <v:line w14:anchorId="6C23CB85" id="Line 3" o:spid="_x0000_s1026" style="position:absolute;z-index:251659264;visibility:visible;mso-wrap-style:square;mso-width-percent:0;mso-height-percent:0;mso-wrap-distance-left:9pt;mso-wrap-distance-top:0;mso-wrap-distance-right:9pt;mso-wrap-distance-bottom:0;mso-position-horizontal:absolute;mso-position-horizontal-relative:text;mso-position-vertical:absolute;mso-position-vertical-relative:text;mso-width-percent:0;mso-height-percent:0;mso-width-relative:page;mso-height-relative:page" from="515.95pt,0" to="515.95pt,17.85pt" o:gfxdata="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" strokecolor="#03447c"/>
           </w:pict>
         </mc:Fallback>
       </mc:AlternateContent>
@@ -769,16 +1182,6 @@
 </w:ftr>
 </file>
 
-<file path=word/footer3.xml><?xml version="1.0" encoding="utf-8"?>
-<w:ftr xmlns:wpc="http://schemas.microsoft.com/office/word/2010/wordprocessingCanvas" xmlns:cx="http://schemas.microsoft.com/office/drawing/2014/chartex" xmlns:cx1="http://schemas.microsoft.com/office/drawing/2015/9/8/chartex" xmlns:cx2="http://schemas.microsoft.com/office/drawing/2015/10/21/chartex" xmlns:cx3="http://schemas.microsoft.com/office/drawing/2016/5/9/chartex" xmlns:cx4="http://schemas.microsoft.com/office/drawing/2016/5/10/chartex" xmlns:cx5="http://schemas.microsoft.com/office/drawing/2016/5/11/chartex" xmlns:cx6="http://schemas.microsoft.com/office/drawing/2016/5/12/chartex" xmlns:cx7="http://schemas.microsoft.com/office/drawing/2016/5/13/chartex" xmlns:cx8="http://schemas.microsoft.com/office/drawing/2016/5/14/chartex" xmlns:mc="http://schemas.openxmlformats.org/markup-compatibility/2006" xmlns:aink="http://schemas.microsoft.com/office/drawing/2016/ink" xmlns:am3d="http://schemas.microsoft.com/office/drawing/2017/model3d" xmlns:o="urn:schemas-microsoft-com:office:office" xmlns:oel="http://schemas.microsoft.com/office/2019/extlst" xmlns:r="http://schemas.openxmlformats.org/officeDocument/2006/relationships" xmlns:m="http://schemas.openxmlformats.org/officeDocument/2006/math" xmlns:v="urn:schemas-microsoft-com:vml" xmlns:wp14="http://schemas.microsoft.com/office/word/2010/wordprocessingDrawing" xmlns:wp="http://schemas.openxmlformats.org/drawingml/2006/wordprocessingDrawing" xmlns:w10="urn:schemas-microsoft-com:office:word" xmlns:w="http://schemas.openxmlformats.org/wordprocessingml/2006/main" xmlns:w14="http://schemas.microsoft.com/office/word/2010/wordml" xmlns:w15="http://schemas.microsoft.com/office/word/2012/wordml" xmlns:w16cex="http://schemas.microsoft.com/office/word/2018/wordml/cex" xmlns:w16cid="http://schemas.microsoft.com/office/word/2016/wordml/cid" xmlns:w16="http://schemas.microsoft.com/office/word/2018/wordml" xmlns:w16sdtdh="http://schemas.microsoft.com/office/word/2020/wordml/sdtdatahash" xmlns:w16se="http://schemas.microsoft.com/office/word/2015/wordml/symex" xmlns:wpg="http://schemas.microsoft.com/office/word/2010/wordprocessingGroup" xmlns:wpi="http://schemas.microsoft.com/office/word/2010/wordprocessingInk" xmlns:wne="http://schemas.microsoft.com/office/word/2006/wordml" xmlns:wps="http://schemas.microsoft.com/office/word/2010/wordprocessingShape" mc:Ignorable="w14 w15 w16se w16cid w16 w16cex w16sdtdh wp14">
-  <w:p>
-    <w:pPr>
-      <w:pStyle w:val="Piedepgina"/>
-    </w:pPr>
-  </w:p>
-</w:ftr>
-</file>
-
 <file path=word/footnotes.xml><?xml version="1.0" encoding="utf-8"?>
 <w:footnotes xmlns:wpc="http://schemas.microsoft.com/office/word/2010/wordprocessingCanvas" xmlns:cx="http://schemas.microsoft.com/office/drawing/2014/chartex" xmlns:cx1="http://schemas.microsoft.com/office/drawing/2015/9/8/chartex" xmlns:cx2="http://schemas.microsoft.com/office/drawing/2015/10/21/chartex" xmlns:cx3="http://schemas.microsoft.com/office/drawing/2016/5/9/chartex" xmlns:cx4="http://schemas.microsoft.com/office/drawing/2016/5/10/chartex" xmlns:cx5="http://schemas.microsoft.com/office/drawing/2016/5/11/chartex" xmlns:cx6="http://schemas.microsoft.com/office/drawing/2016/5/12/chartex" xmlns:cx7="http://schemas.microsoft.com/office/drawing/2016/5/13/chartex" xmlns:cx8="http://schemas.microsoft.com/office/drawing/2016/5/14/chartex" xmlns:mc="http://schemas.openxmlformats.org/markup-compatibility/2006" xmlns:aink="http://schemas.microsoft.com/office/drawing/2016/ink" xmlns:am3d="http://schemas.microsoft.com/office/drawing/2017/model3d" xmlns:o="urn:schemas-microsoft-com:office:office" xmlns:oel="http://schemas.microsoft.com/office/2019/extlst" xmlns:r="http://schemas.openxmlformats.org/officeDocument/2006/relationships" xmlns:m="http://schemas.openxmlformats.org/officeDocument/2006/math" xmlns:v="urn:schemas-microsoft-com:vml" xmlns:wp14="http://schemas.microsoft.com/office/word/2010/wordprocessingDrawing" xmlns:wp="http://schemas.openxmlformats.org/drawingml/2006/wordprocessingDrawing" xmlns:w10="urn:schemas-microsoft-com:office:word" xmlns:w="http://schemas.openxmlformats.org/wordprocessingml/2006/main" xmlns:w14="http://schemas.microsoft.com/office/word/2010/wordml" xmlns:w15="http://schemas.microsoft.com/office/word/2012/wordml" xmlns:w16cex="http://schemas.microsoft.com/office/word/2018/wordml/cex" xmlns:w16cid="http://schemas.microsoft.com/office/word/2016/wordml/cid" xmlns:w16="http://schemas.microsoft.com/office/word/2018/wordml" xmlns:w16sdtdh="http://schemas.microsoft.com/office/word/2020/wordml/sdtdatahash" xmlns:w16se="http://schemas.microsoft.com/office/word/2015/wordml/symex" xmlns:wpg="http://schemas.microsoft.com/office/word/2010/wordprocessingGroup" xmlns:wpi="http://schemas.microsoft.com/office/word/2010/wordprocessingInk" xmlns:wne="http://schemas.microsoft.com/office/word/2006/wordml" xmlns:wps="http://schemas.microsoft.com/office/word/2010/wordprocessingShape" mc:Ignorable="w14 w15 w16se w16cid w16 w16cex w16sdtdh wp14">
   <w:footnote w:type="separator" w:id="-1">
@@ -802,36 +1205,6 @@
     </w:p>
   </w:footnote>
 </w:footnotes>
-</file>
-
-<file path=word/header1.xml><?xml version="1.0" encoding="utf-8"?>
-<w:hdr xmlns:wpc="http://schemas.microsoft.com/office/word/2010/wordprocessingCanvas" xmlns:cx="http://schemas.microsoft.com/office/drawing/2014/chartex" xmlns:cx1="http://schemas.microsoft.com/office/drawing/2015/9/8/chartex" xmlns:cx2="http://schemas.microsoft.com/office/drawing/2015/10/21/chartex" xmlns:cx3="http://schemas.microsoft.com/office/drawing/2016/5/9/chartex" xmlns:cx4="http://schemas.microsoft.com/office/drawing/2016/5/10/chartex" xmlns:cx5="http://schemas.microsoft.com/office/drawing/2016/5/11/chartex" xmlns:cx6="http://schemas.microsoft.com/office/drawing/2016/5/12/chartex" xmlns:cx7="http://schemas.microsoft.com/office/drawing/2016/5/13/chartex" xmlns:cx8="http://schemas.microsoft.com/office/drawing/2016/5/14/chartex" xmlns:mc="http://schemas.openxmlformats.org/markup-compatibility/2006" xmlns:aink="http://schemas.microsoft.com/office/drawing/2016/ink" xmlns:am3d="http://schemas.microsoft.com/office/drawing/2017/model3d" xmlns:o="urn:schemas-microsoft-com:office:office" xmlns:oel="http://schemas.microsoft.com/office/2019/extlst" xmlns:r="http://schemas.openxmlformats.org/officeDocument/2006/relationships" xmlns:m="http://schemas.openxmlformats.org/officeDocument/2006/math" xmlns:v="urn:schemas-microsoft-com:vml" xmlns:wp14="http://schemas.microsoft.com/office/word/2010/wordprocessingDrawing" xmlns:wp="http://schemas.openxmlformats.org/drawingml/2006/wordprocessingDrawing" xmlns:w10="urn:schemas-microsoft-com:office:word" xmlns:w="http://schemas.openxmlformats.org/wordprocessingml/2006/main" xmlns:w14="http://schemas.microsoft.com/office/word/2010/wordml" xmlns:w15="http://schemas.microsoft.com/office/word/2012/wordml" xmlns:w16cex="http://schemas.microsoft.com/office/word/2018/wordml/cex" xmlns:w16cid="http://schemas.microsoft.com/office/word/2016/wordml/cid" xmlns:w16="http://schemas.microsoft.com/office/word/2018/wordml" xmlns:w16sdtdh="http://schemas.microsoft.com/office/word/2020/wordml/sdtdatahash" xmlns:w16se="http://schemas.microsoft.com/office/word/2015/wordml/symex" xmlns:wpg="http://schemas.microsoft.com/office/word/2010/wordprocessingGroup" xmlns:wpi="http://schemas.microsoft.com/office/word/2010/wordprocessingInk" xmlns:wne="http://schemas.microsoft.com/office/word/2006/wordml" xmlns:wps="http://schemas.microsoft.com/office/word/2010/wordprocessingShape" mc:Ignorable="w14 w15 w16se w16cid w16 w16cex w16sdtdh wp14">
-  <w:p>
-    <w:pPr>
-      <w:pStyle w:val="Encabezado"/>
-    </w:pPr>
-  </w:p>
-</w:hdr>
-</file>
-
-<file path=word/header2.xml><?xml version="1.0" encoding="utf-8"?>
-<w:hdr xmlns:wpc="http://schemas.microsoft.com/office/word/2010/wordprocessingCanvas" xmlns:cx="http://schemas.microsoft.com/office/drawing/2014/chartex" xmlns:cx1="http://schemas.microsoft.com/office/drawing/2015/9/8/chartex" xmlns:cx2="http://schemas.microsoft.com/office/drawing/2015/10/21/chartex" xmlns:cx3="http://schemas.microsoft.com/office/drawing/2016/5/9/chartex" xmlns:cx4="http://schemas.microsoft.com/office/drawing/2016/5/10/chartex" xmlns:cx5="http://schemas.microsoft.com/office/drawing/2016/5/11/chartex" xmlns:cx6="http://schemas.microsoft.com/office/drawing/2016/5/12/chartex" xmlns:cx7="http://schemas.microsoft.com/office/drawing/2016/5/13/chartex" xmlns:cx8="http://schemas.microsoft.com/office/drawing/2016/5/14/chartex" xmlns:mc="http://schemas.openxmlformats.org/markup-compatibility/2006" xmlns:aink="http://schemas.microsoft.com/office/drawing/2016/ink" xmlns:am3d="http://schemas.microsoft.com/office/drawing/2017/model3d" xmlns:o="urn:schemas-microsoft-com:office:office" xmlns:oel="http://schemas.microsoft.com/office/2019/extlst" xmlns:r="http://schemas.openxmlformats.org/officeDocument/2006/relationships" xmlns:m="http://schemas.openxmlformats.org/officeDocument/2006/math" xmlns:v="urn:schemas-microsoft-com:vml" xmlns:wp14="http://schemas.microsoft.com/office/word/2010/wordprocessingDrawing" xmlns:wp="http://schemas.openxmlformats.org/drawingml/2006/wordprocessingDrawing" xmlns:w10="urn:schemas-microsoft-com:office:word" xmlns:w="http://schemas.openxmlformats.org/wordprocessingml/2006/main" xmlns:w14="http://schemas.microsoft.com/office/word/2010/wordml" xmlns:w15="http://schemas.microsoft.com/office/word/2012/wordml" xmlns:w16cex="http://schemas.microsoft.com/office/word/2018/wordml/cex" xmlns:w16cid="http://schemas.microsoft.com/office/word/2016/wordml/cid" xmlns:w16="http://schemas.microsoft.com/office/word/2018/wordml" xmlns:w16sdtdh="http://schemas.microsoft.com/office/word/2020/wordml/sdtdatahash" xmlns:w16se="http://schemas.microsoft.com/office/word/2015/wordml/symex" xmlns:wpg="http://schemas.microsoft.com/office/word/2010/wordprocessingGroup" xmlns:wpi="http://schemas.microsoft.com/office/word/2010/wordprocessingInk" xmlns:wne="http://schemas.microsoft.com/office/word/2006/wordml" xmlns:wps="http://schemas.microsoft.com/office/word/2010/wordprocessingShape" mc:Ignorable="w14 w15 w16se w16cid w16 w16cex w16sdtdh wp14">
-  <w:p>
-    <w:pPr>
-      <w:pStyle w:val="Encabezado"/>
-    </w:pPr>
-  </w:p>
-</w:hdr>
-</file>
-
-<file path=word/header3.xml><?xml version="1.0" encoding="utf-8"?>
-<w:hdr xmlns:wpc="http://schemas.microsoft.com/office/word/2010/wordprocessingCanvas" xmlns:cx="http://schemas.microsoft.com/office/drawing/2014/chartex" xmlns:cx1="http://schemas.microsoft.com/office/drawing/2015/9/8/chartex" xmlns:cx2="http://schemas.microsoft.com/office/drawing/2015/10/21/chartex" xmlns:cx3="http://schemas.microsoft.com/office/drawing/2016/5/9/chartex" xmlns:cx4="http://schemas.microsoft.com/office/drawing/2016/5/10/chartex" xmlns:cx5="http://schemas.microsoft.com/office/drawing/2016/5/11/chartex" xmlns:cx6="http://schemas.microsoft.com/office/drawing/2016/5/12/chartex" xmlns:cx7="http://schemas.microsoft.com/office/drawing/2016/5/13/chartex" xmlns:cx8="http://schemas.microsoft.com/office/drawing/2016/5/14/chartex" xmlns:mc="http://schemas.openxmlformats.org/markup-compatibility/2006" xmlns:aink="http://schemas.microsoft.com/office/drawing/2016/ink" xmlns:am3d="http://schemas.microsoft.com/office/drawing/2017/model3d" xmlns:o="urn:schemas-microsoft-com:office:office" xmlns:oel="http://schemas.microsoft.com/office/2019/extlst" xmlns:r="http://schemas.openxmlformats.org/officeDocument/2006/relationships" xmlns:m="http://schemas.openxmlformats.org/officeDocument/2006/math" xmlns:v="urn:schemas-microsoft-com:vml" xmlns:wp14="http://schemas.microsoft.com/office/word/2010/wordprocessingDrawing" xmlns:wp="http://schemas.openxmlformats.org/drawingml/2006/wordprocessingDrawing" xmlns:w10="urn:schemas-microsoft-com:office:word" xmlns:w="http://schemas.openxmlformats.org/wordprocessingml/2006/main" xmlns:w14="http://schemas.microsoft.com/office/word/2010/wordml" xmlns:w15="http://schemas.microsoft.com/office/word/2012/wordml" xmlns:w16cex="http://schemas.microsoft.com/office/word/2018/wordml/cex" xmlns:w16cid="http://schemas.microsoft.com/office/word/2016/wordml/cid" xmlns:w16="http://schemas.microsoft.com/office/word/2018/wordml" xmlns:w16sdtdh="http://schemas.microsoft.com/office/word/2020/wordml/sdtdatahash" xmlns:w16se="http://schemas.microsoft.com/office/word/2015/wordml/symex" xmlns:wpg="http://schemas.microsoft.com/office/word/2010/wordprocessingGroup" xmlns:wpi="http://schemas.microsoft.com/office/word/2010/wordprocessingInk" xmlns:wne="http://schemas.microsoft.com/office/word/2006/wordml" xmlns:wps="http://schemas.microsoft.com/office/word/2010/wordprocessingShape" mc:Ignorable="w14 w15 w16se w16cid w16 w16cex w16sdtdh wp14">
-  <w:p>
-    <w:pPr>
-      <w:pStyle w:val="Encabezado"/>
-    </w:pPr>
-  </w:p>
-</w:hdr>
 </file>
 
 <file path=word/styles.xml><?xml version="1.0" encoding="utf-8"?>
@@ -1270,13 +1643,36 @@
     <w:semiHidden/>
     <w:unhideWhenUsed/>
   </w:style>
+  <w:style w:type="character" w:styleId="Hipervnculo">
+    <w:name w:val="Hyperlink"/>
+    <w:basedOn w:val="Fuentedeprrafopredeter"/>
+    <w:uiPriority w:val="99"/>
+    <w:unhideWhenUsed/>
+    <w:rsid w:val="00C07ECD"/>
+    <w:rPr>
+      <w:color w:val="0563C1" w:themeColor="hyperlink"/>
+      <w:u w:val="single"/>
+    </w:rPr>
+  </w:style>
+  <w:style w:type="character" w:styleId="Mencinsinresolver">
+    <w:name w:val="Unresolved Mention"/>
+    <w:basedOn w:val="Fuentedeprrafopredeter"/>
+    <w:uiPriority w:val="99"/>
+    <w:semiHidden/>
+    <w:unhideWhenUsed/>
+    <w:rsid w:val="00C07ECD"/>
+    <w:rPr>
+      <w:color w:val="605E5C"/>
+      <w:shd w:val="clear" w:color="auto" w:fill="E1DFDD"/>
+    </w:rPr>
+  </w:style>
   <w:style w:type="paragraph" w:styleId="Encabezado">
     <w:name w:val="header"/>
     <w:basedOn w:val="Normal"/>
     <w:link w:val="EncabezadoCar"/>
     <w:uiPriority w:val="99"/>
     <w:unhideWhenUsed/>
-    <w:rsid w:val="00A60856"/>
+    <w:rsid w:val="001E2C44"/>
     <w:pPr>
       <w:tabs>
         <w:tab w:val="center" w:pos="4419"/>
@@ -1290,7 +1686,7 @@
     <w:basedOn w:val="Fuentedeprrafopredeter"/>
     <w:link w:val="Encabezado"/>
     <w:uiPriority w:val="99"/>
-    <w:rsid w:val="00A60856"/>
+    <w:rsid w:val="001E2C44"/>
     <w:rPr>
       <w:rFonts w:ascii="Times New Roman" w:eastAsia="Times New Roman" w:hAnsi="Times New Roman" w:cs="Times New Roman"/>
       <w:color w:val="000000"/>
@@ -1303,7 +1699,7 @@
     <w:link w:val="PiedepginaCar"/>
     <w:uiPriority w:val="99"/>
     <w:unhideWhenUsed/>
-    <w:rsid w:val="00A60856"/>
+    <w:rsid w:val="001E2C44"/>
     <w:pPr>
       <w:tabs>
         <w:tab w:val="center" w:pos="4419"/>
@@ -1317,7 +1713,7 @@
     <w:basedOn w:val="Fuentedeprrafopredeter"/>
     <w:link w:val="Piedepgina"/>
     <w:uiPriority w:val="99"/>
-    <w:rsid w:val="00A60856"/>
+    <w:rsid w:val="001E2C44"/>
     <w:rPr>
       <w:rFonts w:ascii="Times New Roman" w:eastAsia="Times New Roman" w:hAnsi="Times New Roman" w:cs="Times New Roman"/>
       <w:color w:val="000000"/>
@@ -1331,7 +1727,7 @@
     <w:uiPriority w:val="99"/>
     <w:semiHidden/>
     <w:unhideWhenUsed/>
-    <w:rsid w:val="002F3486"/>
+    <w:rsid w:val="00680C0F"/>
     <w:pPr>
       <w:spacing w:after="0" w:line="240" w:lineRule="auto"/>
     </w:pPr>
@@ -1347,7 +1743,7 @@
     <w:link w:val="Textodeglobo"/>
     <w:uiPriority w:val="99"/>
     <w:semiHidden/>
-    <w:rsid w:val="002F3486"/>
+    <w:rsid w:val="00680C0F"/>
     <w:rPr>
       <w:rFonts w:ascii="Segoe UI" w:eastAsia="Times New Roman" w:hAnsi="Segoe UI" w:cs="Segoe UI"/>
       <w:color w:val="000000"/>

</xml_diff>